<commit_message>
Added git ignore file
</commit_message>
<xml_diff>
--- a/Listado de tareas y tickets realizados.docx
+++ b/Listado de tareas y tickets realizados.docx
@@ -1487,17 +1487,20 @@
       <w:r>
         <w:t>u</w:t>
       </w:r>
+      <w:r>
+        <w:t xml:space="preserve">nio a </w:t>
+      </w:r>
+      <w:r>
+        <w:t>Septiembre</w:t>
+      </w:r>
+      <w:r>
+        <w:t>: 1873</w:t>
+      </w:r>
+      <w:r>
+        <w:t>.</w:t>
+      </w:r>
       <w:bookmarkStart w:id="0" w:name="_GoBack"/>
       <w:bookmarkEnd w:id="0"/>
-      <w:r>
-        <w:t xml:space="preserve">nio a </w:t>
-      </w:r>
-      <w:r>
-        <w:t>Septiembre</w:t>
-      </w:r>
-      <w:r>
-        <w:t>: 1873</w:t>
-      </w:r>
     </w:p>
     <w:p/>
     <w:p>

</xml_diff>